<commit_message>
Evolution de la fouille de données.
</commit_message>
<xml_diff>
--- a/doc/rapport.docx
+++ b/doc/rapport.docx
@@ -568,7 +568,10 @@
       </w:tabs>
     </w:pPr>
     <w:r>
-      <w:t>Master 2 MIAGE SID, ARNOULD, CHEVRIER</w:t>
+      <w:t>Master 2 MIAGE SID, CHEVRIER</w:t>
+    </w:r>
+    <w:r>
+      <w:t>, LUC, NOIROT</w:t>
     </w:r>
     <w:r>
       <w:tab/>
@@ -577,7 +580,7 @@
       <w:tab/>
     </w:r>
     <w:r>
-      <w:tab/>
+      <w:t xml:space="preserve">   </w:t>
     </w:r>
     <w:r>
       <w:t>Etude du Covi</w:t>

</xml_diff>